<commit_message>
linux cp ls tar mkdir
</commit_message>
<xml_diff>
--- a/5、linux/1、Linux基本命令.docx
+++ b/5、linux/1、Linux基本命令.docx
@@ -510,9 +510,16 @@
     </w:p>
     <w:p>
       <w:pPr>
-        <w:pStyle w:val="a5"/>
-        <w:shd w:val="clear" w:color="auto" w:fill="FFFFFF"/>
-        <w:spacing w:before="0" w:beforeAutospacing="0" w:after="0" w:afterAutospacing="0"/>
+        <w:pStyle w:val="3"/>
+        <w:rPr>
+          <w:rStyle w:val="apple-converted-space"/>
+          <w:rFonts w:ascii="微软雅黑" w:eastAsia="微软雅黑" w:hAnsi="微软雅黑" w:cs="Arial"/>
+          <w:color w:val="3F3F3F"/>
+          <w:sz w:val="23"/>
+          <w:szCs w:val="23"/>
+        </w:rPr>
+      </w:pPr>
+      <w:r>
         <w:rPr>
           <w:rStyle w:val="a6"/>
           <w:rFonts w:ascii="微软雅黑" w:eastAsia="微软雅黑" w:hAnsi="微软雅黑" w:cs="Arial" w:hint="eastAsia"/>
@@ -520,6 +527,29 @@
           <w:sz w:val="23"/>
           <w:szCs w:val="23"/>
         </w:rPr>
+        <w:t>1、Enter键，内容向上滚动一行</w:t>
+      </w:r>
+      <w:r>
+        <w:rPr>
+          <w:rStyle w:val="apple-converted-space"/>
+          <w:rFonts w:ascii="微软雅黑" w:eastAsia="微软雅黑" w:hAnsi="微软雅黑" w:cs="Arial" w:hint="eastAsia"/>
+          <w:color w:val="3F3F3F"/>
+          <w:sz w:val="23"/>
+          <w:szCs w:val="23"/>
+        </w:rPr>
+        <w:t> </w:t>
+      </w:r>
+    </w:p>
+    <w:p>
+      <w:pPr>
+        <w:pStyle w:val="3"/>
+        <w:rPr>
+          <w:rStyle w:val="apple-converted-space"/>
+          <w:rFonts w:ascii="微软雅黑" w:eastAsia="微软雅黑" w:hAnsi="微软雅黑" w:cs="Arial"/>
+          <w:color w:val="3F3F3F"/>
+          <w:sz w:val="23"/>
+          <w:szCs w:val="23"/>
+        </w:rPr>
       </w:pPr>
       <w:r>
         <w:rPr>
@@ -529,7 +559,7 @@
           <w:sz w:val="23"/>
           <w:szCs w:val="23"/>
         </w:rPr>
-        <w:t>1、Enter键，内容向上滚动一行</w:t>
+        <w:t>2、空格键，内容翻一页</w:t>
       </w:r>
       <w:r>
         <w:rPr>
@@ -541,15 +571,18 @@
         </w:rPr>
         <w:t> </w:t>
       </w:r>
-      <w:r>
-        <w:rPr>
-          <w:rFonts w:ascii="微软雅黑" w:eastAsia="微软雅黑" w:hAnsi="微软雅黑" w:cs="Arial" w:hint="eastAsia"/>
-          <w:color w:val="3F3F3F"/>
-          <w:sz w:val="23"/>
-          <w:szCs w:val="23"/>
-        </w:rPr>
-        <w:br/>
-      </w:r>
+    </w:p>
+    <w:p>
+      <w:pPr>
+        <w:pStyle w:val="3"/>
+        <w:rPr>
+          <w:rStyle w:val="a6"/>
+          <w:rFonts w:ascii="微软雅黑" w:eastAsia="微软雅黑" w:hAnsi="微软雅黑" w:cs="Arial"/>
+          <w:color w:val="3F3F3F"/>
+          <w:sz w:val="23"/>
+          <w:szCs w:val="23"/>
+        </w:rPr>
+      </w:pPr>
       <w:r>
         <w:rPr>
           <w:rStyle w:val="a6"/>
@@ -558,26 +591,7 @@
           <w:sz w:val="23"/>
           <w:szCs w:val="23"/>
         </w:rPr>
-        <w:t>2、空格键，内容翻一页</w:t>
-      </w:r>
-      <w:r>
-        <w:rPr>
-          <w:rStyle w:val="apple-converted-space"/>
-          <w:rFonts w:ascii="微软雅黑" w:eastAsia="微软雅黑" w:hAnsi="微软雅黑" w:cs="Arial" w:hint="eastAsia"/>
-          <w:color w:val="3F3F3F"/>
-          <w:sz w:val="23"/>
-          <w:szCs w:val="23"/>
-        </w:rPr>
-        <w:t> </w:t>
-      </w:r>
-      <w:r>
-        <w:rPr>
-          <w:rFonts w:ascii="微软雅黑" w:eastAsia="微软雅黑" w:hAnsi="微软雅黑" w:cs="Arial" w:hint="eastAsia"/>
-          <w:color w:val="3F3F3F"/>
-          <w:sz w:val="23"/>
-          <w:szCs w:val="23"/>
-        </w:rPr>
-        <w:br/>
+        <w:t>3、/内容 ，例如： /a ,查询a这个单词的位置</w:t>
       </w:r>
       <w:r>
         <w:rPr>
@@ -587,27 +601,17 @@
           <w:sz w:val="23"/>
           <w:szCs w:val="23"/>
         </w:rPr>
-        <w:t>3、/内容 ，例如： /a ,查询a这个单词的位置</w:t>
-      </w:r>
-      <w:r>
+        <w:t xml:space="preserve"> </w:t>
+      </w:r>
+    </w:p>
+    <w:p>
+      <w:pPr>
+        <w:pStyle w:val="a5"/>
+        <w:shd w:val="clear" w:color="auto" w:fill="FFFFFF"/>
+        <w:spacing w:before="0" w:beforeAutospacing="0" w:after="0" w:afterAutospacing="0"/>
         <w:rPr>
           <w:rStyle w:val="a6"/>
-          <w:rFonts w:ascii="微软雅黑" w:eastAsia="微软雅黑" w:hAnsi="微软雅黑" w:cs="Arial" w:hint="eastAsia"/>
-          <w:color w:val="3F3F3F"/>
-          <w:sz w:val="23"/>
-          <w:szCs w:val="23"/>
-        </w:rPr>
-        <w:t xml:space="preserve"> </w:t>
-      </w:r>
-    </w:p>
-    <w:p>
-      <w:pPr>
-        <w:pStyle w:val="a5"/>
-        <w:shd w:val="clear" w:color="auto" w:fill="FFFFFF"/>
-        <w:spacing w:before="0" w:beforeAutospacing="0" w:after="0" w:afterAutospacing="0"/>
-        <w:rPr>
-          <w:rStyle w:val="a6"/>
-          <w:rFonts w:ascii="微软雅黑" w:eastAsia="微软雅黑" w:hAnsi="微软雅黑" w:cs="Arial" w:hint="eastAsia"/>
+          <w:rFonts w:ascii="微软雅黑" w:eastAsia="微软雅黑" w:hAnsi="微软雅黑" w:cs="Arial"/>
           <w:color w:val="3F3F3F"/>
           <w:sz w:val="23"/>
           <w:szCs w:val="23"/>
@@ -670,8 +674,6 @@
         </w:rPr>
         <w:t>键进行向下重复搜索</w:t>
       </w:r>
-      <w:bookmarkStart w:id="3" w:name="_GoBack"/>
-      <w:bookmarkEnd w:id="3"/>
       <w:r>
         <w:rPr>
           <w:rFonts w:ascii="Verdana" w:eastAsia="宋体" w:hAnsi="Verdana" w:cs="宋体"/>
@@ -1000,8 +1002,8 @@
           <w:szCs w:val="49"/>
         </w:rPr>
       </w:pPr>
-      <w:bookmarkStart w:id="4" w:name="t3"/>
-      <w:bookmarkEnd w:id="4"/>
+      <w:bookmarkStart w:id="3" w:name="t3"/>
+      <w:bookmarkEnd w:id="3"/>
       <w:r>
         <w:rPr>
           <w:rStyle w:val="a6"/>
@@ -1076,8 +1078,8 @@
           <w:szCs w:val="49"/>
         </w:rPr>
       </w:pPr>
-      <w:bookmarkStart w:id="5" w:name="t4"/>
-      <w:bookmarkEnd w:id="5"/>
+      <w:bookmarkStart w:id="4" w:name="t4"/>
+      <w:bookmarkEnd w:id="4"/>
       <w:r>
         <w:rPr>
           <w:rStyle w:val="a6"/>
@@ -1244,8 +1246,8 @@
           <w:szCs w:val="49"/>
         </w:rPr>
       </w:pPr>
-      <w:bookmarkStart w:id="6" w:name="t5"/>
-      <w:bookmarkEnd w:id="6"/>
+      <w:bookmarkStart w:id="5" w:name="t5"/>
+      <w:bookmarkEnd w:id="5"/>
       <w:r>
         <w:rPr>
           <w:rStyle w:val="a6"/>
@@ -1437,8 +1439,8 @@
           <w:szCs w:val="49"/>
         </w:rPr>
       </w:pPr>
-      <w:bookmarkStart w:id="7" w:name="t6"/>
-      <w:bookmarkEnd w:id="7"/>
+      <w:bookmarkStart w:id="6" w:name="t6"/>
+      <w:bookmarkEnd w:id="6"/>
       <w:r>
         <w:rPr>
           <w:rStyle w:val="a6"/>
@@ -1605,8 +1607,8 @@
           <w:szCs w:val="49"/>
         </w:rPr>
       </w:pPr>
-      <w:bookmarkStart w:id="8" w:name="t7"/>
-      <w:bookmarkEnd w:id="8"/>
+      <w:bookmarkStart w:id="7" w:name="t7"/>
+      <w:bookmarkEnd w:id="7"/>
       <w:r>
         <w:rPr>
           <w:rStyle w:val="a6"/>
@@ -1774,8 +1776,8 @@
           <w:szCs w:val="49"/>
         </w:rPr>
       </w:pPr>
-      <w:bookmarkStart w:id="9" w:name="t8"/>
-      <w:bookmarkEnd w:id="9"/>
+      <w:bookmarkStart w:id="8" w:name="t8"/>
+      <w:bookmarkEnd w:id="8"/>
       <w:r>
         <w:rPr>
           <w:rStyle w:val="a6"/>
@@ -1942,8 +1944,8 @@
           <w:szCs w:val="49"/>
         </w:rPr>
       </w:pPr>
-      <w:bookmarkStart w:id="10" w:name="t9"/>
-      <w:bookmarkEnd w:id="10"/>
+      <w:bookmarkStart w:id="9" w:name="t9"/>
+      <w:bookmarkEnd w:id="9"/>
       <w:r>
         <w:rPr>
           <w:rStyle w:val="a6"/>
@@ -2017,8 +2019,8 @@
           <w:szCs w:val="49"/>
         </w:rPr>
       </w:pPr>
-      <w:bookmarkStart w:id="11" w:name="t10"/>
-      <w:bookmarkEnd w:id="11"/>
+      <w:bookmarkStart w:id="10" w:name="t10"/>
+      <w:bookmarkEnd w:id="10"/>
       <w:r>
         <w:rPr>
           <w:rStyle w:val="a6"/>
@@ -2444,6 +2446,430 @@
           </wp:inline>
         </w:drawing>
       </w:r>
+    </w:p>
+    <w:p>
+      <w:pPr>
+        <w:rPr>
+          <w:rFonts w:hint="eastAsia"/>
+        </w:rPr>
+      </w:pPr>
+    </w:p>
+    <w:p/>
+    <w:p>
+      <w:pPr>
+        <w:pStyle w:val="2"/>
+        <w:rPr>
+          <w:rFonts w:hint="eastAsia"/>
+        </w:rPr>
+      </w:pPr>
+      <w:r>
+        <w:rPr>
+          <w:rFonts w:hint="eastAsia"/>
+        </w:rPr>
+        <w:lastRenderedPageBreak/>
+        <w:t>14 ls</w:t>
+      </w:r>
+    </w:p>
+    <w:p>
+      <w:pPr>
+        <w:pStyle w:val="3"/>
+        <w:rPr>
+          <w:rFonts w:hint="eastAsia"/>
+        </w:rPr>
+      </w:pPr>
+      <w:r>
+        <w:rPr>
+          <w:rFonts w:hint="eastAsia"/>
+        </w:rPr>
+        <w:t>-</w:t>
+      </w:r>
+      <w:r>
+        <w:t>a</w:t>
+      </w:r>
+      <w:r>
+        <w:rPr>
+          <w:rFonts w:hint="eastAsia"/>
+        </w:rPr>
+        <w:t xml:space="preserve"> 查询所有文件和文件夹，包括隐藏的文件</w:t>
+      </w:r>
+    </w:p>
+    <w:p>
+      <w:pPr>
+        <w:rPr>
+          <w:rFonts w:hint="eastAsia"/>
+        </w:rPr>
+      </w:pPr>
+      <w:r>
+        <w:rPr>
+          <w:noProof/>
+        </w:rPr>
+        <w:drawing>
+          <wp:inline distT="0" distB="0" distL="0" distR="0" wp14:anchorId="181F161C" wp14:editId="2589C252">
+            <wp:extent cx="5270500" cy="1307255"/>
+            <wp:effectExtent l="0" t="0" r="6350" b="7620"/>
+            <wp:docPr id="3" name="图片 3"/>
+            <wp:cNvGraphicFramePr>
+              <a:graphicFrameLocks xmlns:a="http://schemas.openxmlformats.org/drawingml/2006/main" noChangeAspect="1"/>
+            </wp:cNvGraphicFramePr>
+            <a:graphic xmlns:a="http://schemas.openxmlformats.org/drawingml/2006/main">
+              <a:graphicData uri="http://schemas.openxmlformats.org/drawingml/2006/picture">
+                <pic:pic xmlns:pic="http://schemas.openxmlformats.org/drawingml/2006/picture">
+                  <pic:nvPicPr>
+                    <pic:cNvPr id="0" name=""/>
+                    <pic:cNvPicPr/>
+                  </pic:nvPicPr>
+                  <pic:blipFill>
+                    <a:blip r:embed="rId20"/>
+                    <a:stretch>
+                      <a:fillRect/>
+                    </a:stretch>
+                  </pic:blipFill>
+                  <pic:spPr>
+                    <a:xfrm>
+                      <a:off x="0" y="0"/>
+                      <a:ext cx="5270500" cy="1307255"/>
+                    </a:xfrm>
+                    <a:prstGeom prst="rect">
+                      <a:avLst/>
+                    </a:prstGeom>
+                  </pic:spPr>
+                </pic:pic>
+              </a:graphicData>
+            </a:graphic>
+          </wp:inline>
+        </w:drawing>
+      </w:r>
+    </w:p>
+    <w:p>
+      <w:pPr>
+        <w:pStyle w:val="3"/>
+        <w:rPr>
+          <w:rFonts w:hint="eastAsia"/>
+        </w:rPr>
+      </w:pPr>
+      <w:r>
+        <w:rPr>
+          <w:rFonts w:hint="eastAsia"/>
+        </w:rPr>
+        <w:t>-l 详细列表，不包含隐藏文件</w:t>
+      </w:r>
+      <w:r>
+        <w:rPr>
+          <w:rFonts w:hint="eastAsia"/>
+        </w:rPr>
+        <w:t xml:space="preserve">，也可以ls -l缩写为 ll </w:t>
+      </w:r>
+    </w:p>
+    <w:p>
+      <w:pPr>
+        <w:rPr>
+          <w:rFonts w:hint="eastAsia"/>
+        </w:rPr>
+      </w:pPr>
+      <w:r>
+        <w:rPr>
+          <w:noProof/>
+        </w:rPr>
+        <w:drawing>
+          <wp:inline distT="0" distB="0" distL="0" distR="0" wp14:anchorId="00003CEC" wp14:editId="7318C526">
+            <wp:extent cx="5270500" cy="1524419"/>
+            <wp:effectExtent l="0" t="0" r="6350" b="0"/>
+            <wp:docPr id="2" name="图片 2"/>
+            <wp:cNvGraphicFramePr>
+              <a:graphicFrameLocks xmlns:a="http://schemas.openxmlformats.org/drawingml/2006/main" noChangeAspect="1"/>
+            </wp:cNvGraphicFramePr>
+            <a:graphic xmlns:a="http://schemas.openxmlformats.org/drawingml/2006/main">
+              <a:graphicData uri="http://schemas.openxmlformats.org/drawingml/2006/picture">
+                <pic:pic xmlns:pic="http://schemas.openxmlformats.org/drawingml/2006/picture">
+                  <pic:nvPicPr>
+                    <pic:cNvPr id="0" name=""/>
+                    <pic:cNvPicPr/>
+                  </pic:nvPicPr>
+                  <pic:blipFill>
+                    <a:blip r:embed="rId21"/>
+                    <a:stretch>
+                      <a:fillRect/>
+                    </a:stretch>
+                  </pic:blipFill>
+                  <pic:spPr>
+                    <a:xfrm>
+                      <a:off x="0" y="0"/>
+                      <a:ext cx="5270500" cy="1524419"/>
+                    </a:xfrm>
+                    <a:prstGeom prst="rect">
+                      <a:avLst/>
+                    </a:prstGeom>
+                  </pic:spPr>
+                </pic:pic>
+              </a:graphicData>
+            </a:graphic>
+          </wp:inline>
+        </w:drawing>
+      </w:r>
+    </w:p>
+    <w:p>
+      <w:pPr>
+        <w:rPr>
+          <w:rFonts w:hint="eastAsia"/>
+        </w:rPr>
+      </w:pPr>
+      <w:r>
+        <w:rPr>
+          <w:noProof/>
+        </w:rPr>
+        <w:drawing>
+          <wp:inline distT="0" distB="0" distL="0" distR="0" wp14:anchorId="37D3B817" wp14:editId="2AF6F14B">
+            <wp:extent cx="5270500" cy="1869685"/>
+            <wp:effectExtent l="0" t="0" r="6350" b="0"/>
+            <wp:docPr id="5" name="图片 5"/>
+            <wp:cNvGraphicFramePr>
+              <a:graphicFrameLocks xmlns:a="http://schemas.openxmlformats.org/drawingml/2006/main" noChangeAspect="1"/>
+            </wp:cNvGraphicFramePr>
+            <a:graphic xmlns:a="http://schemas.openxmlformats.org/drawingml/2006/main">
+              <a:graphicData uri="http://schemas.openxmlformats.org/drawingml/2006/picture">
+                <pic:pic xmlns:pic="http://schemas.openxmlformats.org/drawingml/2006/picture">
+                  <pic:nvPicPr>
+                    <pic:cNvPr id="0" name=""/>
+                    <pic:cNvPicPr/>
+                  </pic:nvPicPr>
+                  <pic:blipFill>
+                    <a:blip r:embed="rId22"/>
+                    <a:stretch>
+                      <a:fillRect/>
+                    </a:stretch>
+                  </pic:blipFill>
+                  <pic:spPr>
+                    <a:xfrm>
+                      <a:off x="0" y="0"/>
+                      <a:ext cx="5270500" cy="1869685"/>
+                    </a:xfrm>
+                    <a:prstGeom prst="rect">
+                      <a:avLst/>
+                    </a:prstGeom>
+                  </pic:spPr>
+                </pic:pic>
+              </a:graphicData>
+            </a:graphic>
+          </wp:inline>
+        </w:drawing>
+      </w:r>
+    </w:p>
+    <w:p>
+      <w:pPr>
+        <w:pStyle w:val="3"/>
+        <w:rPr>
+          <w:rFonts w:hint="eastAsia"/>
+        </w:rPr>
+      </w:pPr>
+      <w:r>
+        <w:rPr>
+          <w:rFonts w:hint="eastAsia"/>
+        </w:rPr>
+        <w:lastRenderedPageBreak/>
+        <w:t>-</w:t>
+      </w:r>
+      <w:r>
+        <w:t>al</w:t>
+      </w:r>
+      <w:r>
+        <w:rPr>
+          <w:rFonts w:hint="eastAsia"/>
+        </w:rPr>
+        <w:t xml:space="preserve"> 全部文件（包括隐藏文件）的详细列表</w:t>
+      </w:r>
+    </w:p>
+    <w:p>
+      <w:pPr>
+        <w:rPr>
+          <w:rFonts w:hint="eastAsia"/>
+        </w:rPr>
+      </w:pPr>
+      <w:r>
+        <w:rPr>
+          <w:noProof/>
+        </w:rPr>
+        <w:drawing>
+          <wp:inline distT="0" distB="0" distL="0" distR="0" wp14:anchorId="406379A9" wp14:editId="5D0EE691">
+            <wp:extent cx="5270500" cy="1785504"/>
+            <wp:effectExtent l="0" t="0" r="6350" b="5715"/>
+            <wp:docPr id="4" name="图片 4"/>
+            <wp:cNvGraphicFramePr>
+              <a:graphicFrameLocks xmlns:a="http://schemas.openxmlformats.org/drawingml/2006/main" noChangeAspect="1"/>
+            </wp:cNvGraphicFramePr>
+            <a:graphic xmlns:a="http://schemas.openxmlformats.org/drawingml/2006/main">
+              <a:graphicData uri="http://schemas.openxmlformats.org/drawingml/2006/picture">
+                <pic:pic xmlns:pic="http://schemas.openxmlformats.org/drawingml/2006/picture">
+                  <pic:nvPicPr>
+                    <pic:cNvPr id="0" name=""/>
+                    <pic:cNvPicPr/>
+                  </pic:nvPicPr>
+                  <pic:blipFill>
+                    <a:blip r:embed="rId23"/>
+                    <a:stretch>
+                      <a:fillRect/>
+                    </a:stretch>
+                  </pic:blipFill>
+                  <pic:spPr>
+                    <a:xfrm>
+                      <a:off x="0" y="0"/>
+                      <a:ext cx="5270500" cy="1785504"/>
+                    </a:xfrm>
+                    <a:prstGeom prst="rect">
+                      <a:avLst/>
+                    </a:prstGeom>
+                  </pic:spPr>
+                </pic:pic>
+              </a:graphicData>
+            </a:graphic>
+          </wp:inline>
+        </w:drawing>
+      </w:r>
+    </w:p>
+    <w:p>
+      <w:pPr>
+        <w:pStyle w:val="3"/>
+        <w:rPr>
+          <w:rFonts w:hint="eastAsia"/>
+        </w:rPr>
+      </w:pPr>
+      <w:r>
+        <w:rPr>
+          <w:rFonts w:hint="eastAsia"/>
+        </w:rPr>
+        <w:t>-h 友好显示 或者ls - lh ll -h</w:t>
+      </w:r>
+    </w:p>
+    <w:p>
+      <w:pPr>
+        <w:rPr>
+          <w:rFonts w:hint="eastAsia"/>
+        </w:rPr>
+      </w:pPr>
+      <w:r>
+        <w:rPr>
+          <w:noProof/>
+        </w:rPr>
+        <w:drawing>
+          <wp:inline distT="0" distB="0" distL="0" distR="0" wp14:anchorId="507DC7B9" wp14:editId="5172AB0F">
+            <wp:extent cx="5270500" cy="1473788"/>
+            <wp:effectExtent l="0" t="0" r="6350" b="0"/>
+            <wp:docPr id="6" name="图片 6"/>
+            <wp:cNvGraphicFramePr>
+              <a:graphicFrameLocks xmlns:a="http://schemas.openxmlformats.org/drawingml/2006/main" noChangeAspect="1"/>
+            </wp:cNvGraphicFramePr>
+            <a:graphic xmlns:a="http://schemas.openxmlformats.org/drawingml/2006/main">
+              <a:graphicData uri="http://schemas.openxmlformats.org/drawingml/2006/picture">
+                <pic:pic xmlns:pic="http://schemas.openxmlformats.org/drawingml/2006/picture">
+                  <pic:nvPicPr>
+                    <pic:cNvPr id="0" name=""/>
+                    <pic:cNvPicPr/>
+                  </pic:nvPicPr>
+                  <pic:blipFill>
+                    <a:blip r:embed="rId24"/>
+                    <a:stretch>
+                      <a:fillRect/>
+                    </a:stretch>
+                  </pic:blipFill>
+                  <pic:spPr>
+                    <a:xfrm>
+                      <a:off x="0" y="0"/>
+                      <a:ext cx="5270500" cy="1473788"/>
+                    </a:xfrm>
+                    <a:prstGeom prst="rect">
+                      <a:avLst/>
+                    </a:prstGeom>
+                  </pic:spPr>
+                </pic:pic>
+              </a:graphicData>
+            </a:graphic>
+          </wp:inline>
+        </w:drawing>
+      </w:r>
+    </w:p>
+    <w:p>
+      <w:pPr>
+        <w:rPr>
+          <w:rFonts w:hint="eastAsia"/>
+        </w:rPr>
+      </w:pPr>
+    </w:p>
+    <w:p>
+      <w:pPr>
+        <w:pStyle w:val="2"/>
+        <w:rPr>
+          <w:rFonts w:hint="eastAsia"/>
+        </w:rPr>
+      </w:pPr>
+      <w:r>
+        <w:rPr>
+          <w:rFonts w:hint="eastAsia"/>
+        </w:rPr>
+        <w:t>2</w:t>
+      </w:r>
+      <w:r>
+        <w:rPr>
+          <w:rFonts w:hint="eastAsia"/>
+        </w:rPr>
+        <w:t>、查看其它目录下的详细列表</w:t>
+      </w:r>
+    </w:p>
+    <w:p>
+      <w:pPr>
+        <w:pStyle w:val="3"/>
+        <w:rPr>
+          <w:rFonts w:hint="eastAsia"/>
+        </w:rPr>
+      </w:pPr>
+      <w:r>
+        <w:rPr>
+          <w:rFonts w:hint="eastAsia"/>
+        </w:rPr>
+        <w:t>ls -l /etc</w:t>
+      </w:r>
+    </w:p>
+    <w:p>
+      <w:r>
+        <w:rPr>
+          <w:noProof/>
+        </w:rPr>
+        <w:drawing>
+          <wp:inline distT="0" distB="0" distL="0" distR="0" wp14:anchorId="08891DA9" wp14:editId="212381BC">
+            <wp:extent cx="5270500" cy="1258454"/>
+            <wp:effectExtent l="0" t="0" r="6350" b="0"/>
+            <wp:docPr id="7" name="图片 7"/>
+            <wp:cNvGraphicFramePr>
+              <a:graphicFrameLocks xmlns:a="http://schemas.openxmlformats.org/drawingml/2006/main" noChangeAspect="1"/>
+            </wp:cNvGraphicFramePr>
+            <a:graphic xmlns:a="http://schemas.openxmlformats.org/drawingml/2006/main">
+              <a:graphicData uri="http://schemas.openxmlformats.org/drawingml/2006/picture">
+                <pic:pic xmlns:pic="http://schemas.openxmlformats.org/drawingml/2006/picture">
+                  <pic:nvPicPr>
+                    <pic:cNvPr id="0" name=""/>
+                    <pic:cNvPicPr/>
+                  </pic:nvPicPr>
+                  <pic:blipFill>
+                    <a:blip r:embed="rId25"/>
+                    <a:stretch>
+                      <a:fillRect/>
+                    </a:stretch>
+                  </pic:blipFill>
+                  <pic:spPr>
+                    <a:xfrm>
+                      <a:off x="0" y="0"/>
+                      <a:ext cx="5270500" cy="1258454"/>
+                    </a:xfrm>
+                    <a:prstGeom prst="rect">
+                      <a:avLst/>
+                    </a:prstGeom>
+                  </pic:spPr>
+                </pic:pic>
+              </a:graphicData>
+            </a:graphic>
+          </wp:inline>
+        </w:drawing>
+      </w:r>
+      <w:bookmarkStart w:id="11" w:name="_GoBack"/>
+      <w:bookmarkEnd w:id="11"/>
     </w:p>
     <w:sectPr>
       <w:pgSz w:w="11900" w:h="16840"/>

</xml_diff>